<commit_message>
catch login success/failure for sites where login is not redirected to a different domain
</commit_message>
<xml_diff>
--- a/회의록/07-20 회의록.docx
+++ b/회의록/07-20 회의록.docx
@@ -191,9 +191,6 @@
           <w:ilvl w:val="0"/>
           <w:numId w:val="3"/>
         </w:numPr>
-        <w:rPr>
-          <w:rFonts w:hint="eastAsia"/>
-        </w:rPr>
       </w:pPr>
       <w:r>
         <w:t>JavaScript injection</w:t>
@@ -1037,55 +1034,31 @@
         <w:rPr>
           <w:rFonts w:hint="eastAsia"/>
         </w:rPr>
-        <w:t>사용</w:t>
-      </w:r>
-      <w:r>
-        <w:rPr>
-          <w:rFonts w:hint="eastAsia"/>
-        </w:rPr>
-        <w:t xml:space="preserve"> </w:t>
-      </w:r>
-      <w:r>
-        <w:rPr>
-          <w:rFonts w:hint="eastAsia"/>
-        </w:rPr>
-        <w:t>빈도가</w:t>
-      </w:r>
-      <w:r>
-        <w:rPr>
-          <w:rFonts w:hint="eastAsia"/>
-        </w:rPr>
-        <w:t xml:space="preserve"> </w:t>
-      </w:r>
-      <w:r>
-        <w:rPr>
-          <w:rFonts w:hint="eastAsia"/>
-        </w:rPr>
-        <w:t>낮은</w:t>
-      </w:r>
-      <w:r>
-        <w:rPr>
-          <w:rFonts w:hint="eastAsia"/>
-        </w:rPr>
-        <w:t xml:space="preserve"> </w:t>
-      </w:r>
-      <w:r>
-        <w:rPr>
-          <w:rFonts w:hint="eastAsia"/>
-        </w:rPr>
-        <w:t>계정을</w:t>
-      </w:r>
-      <w:r>
-        <w:rPr>
-          <w:rFonts w:hint="eastAsia"/>
-        </w:rPr>
-        <w:t xml:space="preserve"> </w:t>
-      </w:r>
-      <w:r>
-        <w:rPr>
-          <w:rFonts w:hint="eastAsia"/>
-        </w:rPr>
-        <w:t>찾아내기</w:t>
+        <w:t>정보</w:t>
+      </w:r>
+      <w:r>
+        <w:rPr>
+          <w:rFonts w:hint="eastAsia"/>
+        </w:rPr>
+        <w:t xml:space="preserve"> </w:t>
+      </w:r>
+      <w:r>
+        <w:rPr>
+          <w:rFonts w:hint="eastAsia"/>
+        </w:rPr>
+        <w:t>가독성</w:t>
+      </w:r>
+      <w:r>
+        <w:rPr>
+          <w:rFonts w:hint="eastAsia"/>
+        </w:rPr>
+        <w:t xml:space="preserve"> </w:t>
+      </w:r>
+      <w:r>
+        <w:rPr>
+          <w:rFonts w:hint="eastAsia"/>
+        </w:rPr>
+        <w:t>향상</w:t>
       </w:r>
     </w:p>
     <w:p>
@@ -1100,43 +1073,40 @@
         <w:rPr>
           <w:rFonts w:hint="eastAsia"/>
         </w:rPr>
-        <w:t>유저</w:t>
-      </w:r>
-      <w:r>
-        <w:rPr>
-          <w:rFonts w:hint="eastAsia"/>
-        </w:rPr>
-        <w:t xml:space="preserve"> </w:t>
-      </w:r>
-      <w:r>
-        <w:rPr>
-          <w:rFonts w:hint="eastAsia"/>
-        </w:rPr>
-        <w:t>대신</w:t>
-      </w:r>
-      <w:r>
-        <w:rPr>
-          <w:rFonts w:hint="eastAsia"/>
-        </w:rPr>
-        <w:t xml:space="preserve"> </w:t>
-      </w:r>
-      <w:r>
-        <w:rPr>
-          <w:rFonts w:hint="eastAsia"/>
-        </w:rPr>
-        <w:t>계정</w:t>
-      </w:r>
-      <w:r>
-        <w:rPr>
-          <w:rFonts w:hint="eastAsia"/>
-        </w:rPr>
-        <w:t xml:space="preserve"> </w:t>
-      </w:r>
-      <w:r>
-        <w:rPr>
-          <w:rFonts w:hint="eastAsia"/>
-        </w:rPr>
-        <w:t>탈퇴하기</w:t>
+        <w:t>검색</w:t>
+      </w:r>
+      <w:r>
+        <w:t>/</w:t>
+      </w:r>
+      <w:r>
+        <w:rPr>
+          <w:rFonts w:hint="eastAsia"/>
+        </w:rPr>
+        <w:t>필터링</w:t>
+      </w:r>
+      <w:r>
+        <w:rPr>
+          <w:rFonts w:hint="eastAsia"/>
+        </w:rPr>
+        <w:t xml:space="preserve"> </w:t>
+      </w:r>
+      <w:r>
+        <w:rPr>
+          <w:rFonts w:hint="eastAsia"/>
+        </w:rPr>
+        <w:t>기능</w:t>
+      </w:r>
+      <w:r>
+        <w:rPr>
+          <w:rFonts w:hint="eastAsia"/>
+        </w:rPr>
+        <w:t xml:space="preserve"> </w:t>
+      </w:r>
+      <w:r>
+        <w:rPr>
+          <w:rFonts w:hint="eastAsia"/>
+        </w:rPr>
+        <w:t>추가하기</w:t>
       </w:r>
     </w:p>
     <w:p>
@@ -1146,66 +1116,35 @@
           <w:ilvl w:val="1"/>
           <w:numId w:val="2"/>
         </w:numPr>
-      </w:pPr>
-      <w:r>
-        <w:rPr>
-          <w:rFonts w:hint="eastAsia"/>
-        </w:rPr>
-        <w:t>유저에게</w:t>
-      </w:r>
-      <w:r>
-        <w:rPr>
-          <w:rFonts w:hint="eastAsia"/>
-        </w:rPr>
-        <w:t xml:space="preserve"> </w:t>
-      </w:r>
-      <w:r>
-        <w:rPr>
-          <w:rFonts w:hint="eastAsia"/>
-        </w:rPr>
-        <w:t>탈퇴</w:t>
-      </w:r>
-      <w:r>
-        <w:rPr>
-          <w:rFonts w:hint="eastAsia"/>
-        </w:rPr>
-        <w:t xml:space="preserve"> </w:t>
-      </w:r>
-      <w:r>
-        <w:rPr>
-          <w:rFonts w:hint="eastAsia"/>
-        </w:rPr>
-        <w:t>권고</w:t>
-      </w:r>
-      <w:r>
-        <w:rPr>
-          <w:rFonts w:hint="eastAsia"/>
-        </w:rPr>
-        <w:t xml:space="preserve"> </w:t>
-      </w:r>
-      <w:r>
-        <w:rPr>
-          <w:rFonts w:hint="eastAsia"/>
-        </w:rPr>
-        <w:t>문구</w:t>
-      </w:r>
-      <w:r>
-        <w:rPr>
-          <w:rFonts w:hint="eastAsia"/>
-        </w:rPr>
-        <w:t>를</w:t>
-      </w:r>
-      <w:r>
-        <w:rPr>
-          <w:rFonts w:hint="eastAsia"/>
-        </w:rPr>
-        <w:t xml:space="preserve"> </w:t>
-      </w:r>
-      <w:r>
-        <w:rPr>
-          <w:rFonts w:hint="eastAsia"/>
-        </w:rPr>
-        <w:t>보여주기</w:t>
+        <w:rPr>
+          <w:rFonts w:hint="eastAsia"/>
+        </w:rPr>
+      </w:pPr>
+      <w:r>
+        <w:rPr>
+          <w:rFonts w:hint="eastAsia"/>
+        </w:rPr>
+        <w:t>그래프화</w:t>
+      </w:r>
+      <w:r>
+        <w:rPr>
+          <w:rFonts w:hint="eastAsia"/>
+        </w:rPr>
+        <w:t>/</w:t>
+      </w:r>
+      <w:r>
+        <w:rPr>
+          <w:rFonts w:hint="eastAsia"/>
+        </w:rPr>
+        <w:t>시각화</w:t>
+      </w:r>
+      <w:bookmarkStart w:id="0" w:name="_GoBack"/>
+      <w:bookmarkEnd w:id="0"/>
+      <w:r>
+        <w:rPr>
+          <w:rFonts w:hint="eastAsia"/>
+        </w:rPr>
+        <w:t>하기</w:t>
       </w:r>
     </w:p>
     <w:p>
@@ -1220,82 +1159,56 @@
         <w:rPr>
           <w:rFonts w:hint="eastAsia"/>
         </w:rPr>
-        <w:t>도메인에</w:t>
-      </w:r>
-      <w:r>
-        <w:rPr>
-          <w:rFonts w:hint="eastAsia"/>
-        </w:rPr>
-        <w:t xml:space="preserve"> </w:t>
-      </w:r>
-      <w:r>
-        <w:rPr>
-          <w:rFonts w:hint="eastAsia"/>
-        </w:rPr>
-        <w:t>계정이</w:t>
-      </w:r>
-      <w:r>
-        <w:rPr>
-          <w:rFonts w:hint="eastAsia"/>
-        </w:rPr>
-        <w:t xml:space="preserve"> </w:t>
-      </w:r>
-      <w:r>
-        <w:rPr>
-          <w:rFonts w:hint="eastAsia"/>
-        </w:rPr>
-        <w:t>있는지</w:t>
-      </w:r>
-      <w:r>
-        <w:rPr>
-          <w:rFonts w:hint="eastAsia"/>
-        </w:rPr>
-        <w:t xml:space="preserve"> </w:t>
-      </w:r>
-      <w:r>
-        <w:rPr>
-          <w:rFonts w:hint="eastAsia"/>
-        </w:rPr>
-        <w:t>확인</w:t>
-      </w:r>
-      <w:r>
-        <w:rPr>
-          <w:rFonts w:hint="eastAsia"/>
-        </w:rPr>
-        <w:t xml:space="preserve"> </w:t>
-      </w:r>
-      <w:r>
-        <w:rPr>
-          <w:rFonts w:hint="eastAsia"/>
-        </w:rPr>
-        <w:t>하는</w:t>
-      </w:r>
-      <w:r>
-        <w:rPr>
-          <w:rFonts w:hint="eastAsia"/>
-        </w:rPr>
-        <w:t xml:space="preserve"> </w:t>
-      </w:r>
-      <w:r>
-        <w:rPr>
-          <w:rFonts w:hint="eastAsia"/>
-        </w:rPr>
-        <w:t>방법</w:t>
-      </w:r>
-      <w:r>
-        <w:rPr>
-          <w:rFonts w:hint="eastAsia"/>
-        </w:rPr>
-        <w:t xml:space="preserve"> </w:t>
-      </w:r>
-      <w:r>
-        <w:rPr>
-          <w:rFonts w:hint="eastAsia"/>
-        </w:rPr>
-        <w:t>모색</w:t>
-      </w:r>
-      <w:bookmarkStart w:id="0" w:name="_GoBack"/>
-      <w:bookmarkEnd w:id="0"/>
+        <w:t>사용</w:t>
+      </w:r>
+      <w:r>
+        <w:rPr>
+          <w:rFonts w:hint="eastAsia"/>
+        </w:rPr>
+        <w:t xml:space="preserve"> </w:t>
+      </w:r>
+      <w:r>
+        <w:rPr>
+          <w:rFonts w:hint="eastAsia"/>
+        </w:rPr>
+        <w:t>빈도가</w:t>
+      </w:r>
+      <w:r>
+        <w:rPr>
+          <w:rFonts w:hint="eastAsia"/>
+        </w:rPr>
+        <w:t xml:space="preserve"> </w:t>
+      </w:r>
+      <w:r>
+        <w:rPr>
+          <w:rFonts w:hint="eastAsia"/>
+        </w:rPr>
+        <w:t>낮은</w:t>
+      </w:r>
+      <w:r>
+        <w:rPr>
+          <w:rFonts w:hint="eastAsia"/>
+        </w:rPr>
+        <w:t xml:space="preserve"> </w:t>
+      </w:r>
+      <w:r>
+        <w:rPr>
+          <w:rFonts w:hint="eastAsia"/>
+        </w:rPr>
+        <w:t>계정을</w:t>
+      </w:r>
+      <w:r>
+        <w:rPr>
+          <w:rFonts w:hint="eastAsia"/>
+        </w:rPr>
+        <w:t xml:space="preserve"> </w:t>
+      </w:r>
+      <w:r>
+        <w:rPr>
+          <w:rFonts w:hint="eastAsia"/>
+        </w:rPr>
+        <w:t>찾아내기</w:t>
+      </w:r>
     </w:p>
     <w:p>
       <w:pPr>
@@ -1304,57 +1217,48 @@
           <w:ilvl w:val="1"/>
           <w:numId w:val="2"/>
         </w:numPr>
-        <w:rPr>
-          <w:rFonts w:hint="eastAsia"/>
-        </w:rPr>
-      </w:pPr>
-      <w:r>
-        <w:rPr>
-          <w:rFonts w:hint="eastAsia"/>
-        </w:rPr>
-        <w:t>도메인에서</w:t>
-      </w:r>
-      <w:r>
-        <w:rPr>
-          <w:rFonts w:hint="eastAsia"/>
-        </w:rPr>
-        <w:t xml:space="preserve"> </w:t>
-      </w:r>
-      <w:r>
-        <w:rPr>
-          <w:rFonts w:hint="eastAsia"/>
-        </w:rPr>
-        <w:t>로그인</w:t>
-      </w:r>
-      <w:r>
-        <w:rPr>
-          <w:rFonts w:hint="eastAsia"/>
-        </w:rPr>
-        <w:t xml:space="preserve"> </w:t>
-      </w:r>
-      <w:r>
-        <w:rPr>
-          <w:rFonts w:hint="eastAsia"/>
-        </w:rPr>
-        <w:t>성공</w:t>
-      </w:r>
-      <w:r>
-        <w:rPr>
-          <w:rFonts w:hint="eastAsia"/>
-        </w:rPr>
-        <w:t xml:space="preserve"> </w:t>
-      </w:r>
-      <w:r>
-        <w:rPr>
-          <w:rFonts w:hint="eastAsia"/>
-        </w:rPr>
-        <w:t>감지</w:t>
-      </w:r>
-      <w:r>
-        <w:rPr>
-          <w:rFonts w:hint="eastAsia"/>
-        </w:rPr>
-        <w:t>하기</w:t>
+      </w:pPr>
+      <w:r>
+        <w:rPr>
+          <w:rFonts w:hint="eastAsia"/>
+        </w:rPr>
+        <w:t>유저</w:t>
+      </w:r>
+      <w:r>
+        <w:rPr>
+          <w:rFonts w:hint="eastAsia"/>
+        </w:rPr>
+        <w:t xml:space="preserve"> </w:t>
+      </w:r>
+      <w:r>
+        <w:rPr>
+          <w:rFonts w:hint="eastAsia"/>
+        </w:rPr>
+        <w:t>대신</w:t>
+      </w:r>
+      <w:r>
+        <w:rPr>
+          <w:rFonts w:hint="eastAsia"/>
+        </w:rPr>
+        <w:t xml:space="preserve"> </w:t>
+      </w:r>
+      <w:r>
+        <w:rPr>
+          <w:rFonts w:hint="eastAsia"/>
+        </w:rPr>
+        <w:t>계정</w:t>
+      </w:r>
+      <w:r>
+        <w:rPr>
+          <w:rFonts w:hint="eastAsia"/>
+        </w:rPr>
+        <w:t xml:space="preserve"> </w:t>
+      </w:r>
+      <w:r>
+        <w:rPr>
+          <w:rFonts w:hint="eastAsia"/>
+        </w:rPr>
+        <w:t>탈퇴하기</w:t>
       </w:r>
     </w:p>
     <w:p>
@@ -1369,96 +1273,61 @@
         <w:rPr>
           <w:rFonts w:hint="eastAsia"/>
         </w:rPr>
-        <w:t>회원</w:t>
-      </w:r>
-      <w:r>
-        <w:rPr>
-          <w:rFonts w:hint="eastAsia"/>
-        </w:rPr>
-        <w:t xml:space="preserve"> </w:t>
-      </w:r>
-      <w:r>
-        <w:rPr>
-          <w:rFonts w:hint="eastAsia"/>
-        </w:rPr>
-        <w:t>가입</w:t>
-      </w:r>
-      <w:r>
-        <w:rPr>
-          <w:rFonts w:hint="eastAsia"/>
-        </w:rPr>
-        <w:t xml:space="preserve"> </w:t>
-      </w:r>
-      <w:r>
-        <w:rPr>
-          <w:rFonts w:hint="eastAsia"/>
-        </w:rPr>
-        <w:t>페이지</w:t>
-      </w:r>
-      <w:r>
-        <w:rPr>
-          <w:rFonts w:hint="eastAsia"/>
-        </w:rPr>
-        <w:t xml:space="preserve"> </w:t>
-      </w:r>
-      <w:r>
-        <w:rPr>
-          <w:rFonts w:hint="eastAsia"/>
-        </w:rPr>
-        <w:t>감지</w:t>
-      </w:r>
-      <w:r>
-        <w:rPr>
-          <w:rFonts w:hint="eastAsia"/>
-        </w:rPr>
-        <w:t>하기</w:t>
-      </w:r>
-    </w:p>
-    <w:p>
-      <w:pPr>
-        <w:pStyle w:val="Heading2"/>
-      </w:pPr>
-      <w:r>
-        <w:rPr>
-          <w:rFonts w:hint="eastAsia"/>
-        </w:rPr>
-        <w:t>추후</w:t>
-      </w:r>
-      <w:r>
-        <w:rPr>
-          <w:rFonts w:hint="eastAsia"/>
-        </w:rPr>
-        <w:t xml:space="preserve"> </w:t>
-      </w:r>
-      <w:r>
-        <w:rPr>
-          <w:rFonts w:hint="eastAsia"/>
-        </w:rPr>
-        <w:t>추가할</w:t>
-      </w:r>
-      <w:r>
-        <w:rPr>
-          <w:rFonts w:hint="eastAsia"/>
-        </w:rPr>
-        <w:t xml:space="preserve"> </w:t>
-      </w:r>
-      <w:r>
-        <w:rPr>
-          <w:rFonts w:hint="eastAsia"/>
-        </w:rPr>
-        <w:t>기능</w:t>
-      </w:r>
-      <w:r>
-        <w:rPr>
-          <w:rFonts w:hint="eastAsia"/>
-        </w:rPr>
-        <w:t xml:space="preserve"> </w:t>
-      </w:r>
-      <w:r>
-        <w:rPr>
-          <w:rFonts w:hint="eastAsia"/>
-        </w:rPr>
-        <w:t>아이디어</w:t>
+        <w:t>유저에게</w:t>
+      </w:r>
+      <w:r>
+        <w:rPr>
+          <w:rFonts w:hint="eastAsia"/>
+        </w:rPr>
+        <w:t xml:space="preserve"> </w:t>
+      </w:r>
+      <w:r>
+        <w:rPr>
+          <w:rFonts w:hint="eastAsia"/>
+        </w:rPr>
+        <w:t>탈퇴</w:t>
+      </w:r>
+      <w:r>
+        <w:rPr>
+          <w:rFonts w:hint="eastAsia"/>
+        </w:rPr>
+        <w:t xml:space="preserve"> </w:t>
+      </w:r>
+      <w:r>
+        <w:rPr>
+          <w:rFonts w:hint="eastAsia"/>
+        </w:rPr>
+        <w:t>권고</w:t>
+      </w:r>
+      <w:r>
+        <w:rPr>
+          <w:rFonts w:hint="eastAsia"/>
+        </w:rPr>
+        <w:t xml:space="preserve"> </w:t>
+      </w:r>
+      <w:r>
+        <w:rPr>
+          <w:rFonts w:hint="eastAsia"/>
+        </w:rPr>
+        <w:t>문구</w:t>
+      </w:r>
+      <w:r>
+        <w:rPr>
+          <w:rFonts w:hint="eastAsia"/>
+        </w:rPr>
+        <w:t>를</w:t>
+      </w:r>
+      <w:r>
+        <w:rPr>
+          <w:rFonts w:hint="eastAsia"/>
+        </w:rPr>
+        <w:t xml:space="preserve"> </w:t>
+      </w:r>
+      <w:r>
+        <w:rPr>
+          <w:rFonts w:hint="eastAsia"/>
+        </w:rPr>
+        <w:t>보여주기</w:t>
       </w:r>
     </w:p>
     <w:p>
@@ -1473,67 +1342,240 @@
         <w:rPr>
           <w:rFonts w:hint="eastAsia"/>
         </w:rPr>
-        <w:t>클라우드</w:t>
-      </w:r>
-      <w:r>
-        <w:rPr>
-          <w:rFonts w:hint="eastAsia"/>
-        </w:rPr>
-        <w:t>/</w:t>
-      </w:r>
-      <w:r>
-        <w:rPr>
-          <w:rFonts w:hint="eastAsia"/>
-        </w:rPr>
-        <w:t>웹서버를</w:t>
-      </w:r>
-      <w:r>
-        <w:rPr>
-          <w:rFonts w:hint="eastAsia"/>
-        </w:rPr>
-        <w:t xml:space="preserve"> </w:t>
-      </w:r>
-      <w:r>
-        <w:rPr>
-          <w:rFonts w:hint="eastAsia"/>
-        </w:rPr>
-        <w:t>통한</w:t>
-      </w:r>
-      <w:r>
-        <w:rPr>
-          <w:rFonts w:hint="eastAsia"/>
-        </w:rPr>
-        <w:t xml:space="preserve"> </w:t>
-      </w:r>
-      <w:r>
-        <w:rPr>
-          <w:rFonts w:hint="eastAsia"/>
-        </w:rPr>
-        <w:t>수집</w:t>
-      </w:r>
-      <w:r>
-        <w:rPr>
-          <w:rFonts w:hint="eastAsia"/>
-        </w:rPr>
-        <w:t xml:space="preserve"> </w:t>
-      </w:r>
-      <w:r>
-        <w:rPr>
-          <w:rFonts w:hint="eastAsia"/>
-        </w:rPr>
-        <w:t>정보</w:t>
-      </w:r>
-      <w:r>
-        <w:rPr>
-          <w:rFonts w:hint="eastAsia"/>
-        </w:rPr>
-        <w:t xml:space="preserve"> </w:t>
-      </w:r>
-      <w:r>
-        <w:rPr>
-          <w:rFonts w:hint="eastAsia"/>
-        </w:rPr>
-        <w:t>동기화</w:t>
+        <w:t>도메인에</w:t>
+      </w:r>
+      <w:r>
+        <w:rPr>
+          <w:rFonts w:hint="eastAsia"/>
+        </w:rPr>
+        <w:t xml:space="preserve"> </w:t>
+      </w:r>
+      <w:r>
+        <w:rPr>
+          <w:rFonts w:hint="eastAsia"/>
+        </w:rPr>
+        <w:t>계정이</w:t>
+      </w:r>
+      <w:r>
+        <w:rPr>
+          <w:rFonts w:hint="eastAsia"/>
+        </w:rPr>
+        <w:t xml:space="preserve"> </w:t>
+      </w:r>
+      <w:r>
+        <w:rPr>
+          <w:rFonts w:hint="eastAsia"/>
+        </w:rPr>
+        <w:t>있는지</w:t>
+      </w:r>
+      <w:r>
+        <w:rPr>
+          <w:rFonts w:hint="eastAsia"/>
+        </w:rPr>
+        <w:t xml:space="preserve"> </w:t>
+      </w:r>
+      <w:r>
+        <w:rPr>
+          <w:rFonts w:hint="eastAsia"/>
+        </w:rPr>
+        <w:t>확인</w:t>
+      </w:r>
+      <w:r>
+        <w:rPr>
+          <w:rFonts w:hint="eastAsia"/>
+        </w:rPr>
+        <w:t xml:space="preserve"> </w:t>
+      </w:r>
+      <w:r>
+        <w:rPr>
+          <w:rFonts w:hint="eastAsia"/>
+        </w:rPr>
+        <w:t>하는</w:t>
+      </w:r>
+      <w:r>
+        <w:rPr>
+          <w:rFonts w:hint="eastAsia"/>
+        </w:rPr>
+        <w:t xml:space="preserve"> </w:t>
+      </w:r>
+      <w:r>
+        <w:rPr>
+          <w:rFonts w:hint="eastAsia"/>
+        </w:rPr>
+        <w:t>방법</w:t>
+      </w:r>
+      <w:r>
+        <w:rPr>
+          <w:rFonts w:hint="eastAsia"/>
+        </w:rPr>
+        <w:t xml:space="preserve"> </w:t>
+      </w:r>
+      <w:r>
+        <w:rPr>
+          <w:rFonts w:hint="eastAsia"/>
+        </w:rPr>
+        <w:t>모색</w:t>
+      </w:r>
+    </w:p>
+    <w:p>
+      <w:pPr>
+        <w:pStyle w:val="ListParagraph"/>
+        <w:numPr>
+          <w:ilvl w:val="1"/>
+          <w:numId w:val="2"/>
+        </w:numPr>
+      </w:pPr>
+      <w:r>
+        <w:rPr>
+          <w:rFonts w:hint="eastAsia"/>
+        </w:rPr>
+        <w:t>도메인에서</w:t>
+      </w:r>
+      <w:r>
+        <w:rPr>
+          <w:rFonts w:hint="eastAsia"/>
+        </w:rPr>
+        <w:t xml:space="preserve"> </w:t>
+      </w:r>
+      <w:r>
+        <w:rPr>
+          <w:rFonts w:hint="eastAsia"/>
+        </w:rPr>
+        <w:t>로그인</w:t>
+      </w:r>
+      <w:r>
+        <w:rPr>
+          <w:rFonts w:hint="eastAsia"/>
+        </w:rPr>
+        <w:t xml:space="preserve"> </w:t>
+      </w:r>
+      <w:r>
+        <w:rPr>
+          <w:rFonts w:hint="eastAsia"/>
+        </w:rPr>
+        <w:t>성공</w:t>
+      </w:r>
+      <w:r>
+        <w:rPr>
+          <w:rFonts w:hint="eastAsia"/>
+        </w:rPr>
+        <w:t xml:space="preserve"> </w:t>
+      </w:r>
+      <w:r>
+        <w:rPr>
+          <w:rFonts w:hint="eastAsia"/>
+        </w:rPr>
+        <w:t>감지</w:t>
+      </w:r>
+      <w:r>
+        <w:rPr>
+          <w:rFonts w:hint="eastAsia"/>
+        </w:rPr>
+        <w:t>하기</w:t>
+      </w:r>
+    </w:p>
+    <w:p>
+      <w:pPr>
+        <w:pStyle w:val="ListParagraph"/>
+        <w:numPr>
+          <w:ilvl w:val="1"/>
+          <w:numId w:val="2"/>
+        </w:numPr>
+      </w:pPr>
+      <w:r>
+        <w:rPr>
+          <w:rFonts w:hint="eastAsia"/>
+        </w:rPr>
+        <w:t>회원</w:t>
+      </w:r>
+      <w:r>
+        <w:rPr>
+          <w:rFonts w:hint="eastAsia"/>
+        </w:rPr>
+        <w:t xml:space="preserve"> </w:t>
+      </w:r>
+      <w:r>
+        <w:rPr>
+          <w:rFonts w:hint="eastAsia"/>
+        </w:rPr>
+        <w:t>가입</w:t>
+      </w:r>
+      <w:r>
+        <w:rPr>
+          <w:rFonts w:hint="eastAsia"/>
+        </w:rPr>
+        <w:t xml:space="preserve"> </w:t>
+      </w:r>
+      <w:r>
+        <w:rPr>
+          <w:rFonts w:hint="eastAsia"/>
+        </w:rPr>
+        <w:t>페이지</w:t>
+      </w:r>
+      <w:r>
+        <w:rPr>
+          <w:rFonts w:hint="eastAsia"/>
+        </w:rPr>
+        <w:t xml:space="preserve"> </w:t>
+      </w:r>
+      <w:r>
+        <w:rPr>
+          <w:rFonts w:hint="eastAsia"/>
+        </w:rPr>
+        <w:t>감지</w:t>
+      </w:r>
+      <w:r>
+        <w:rPr>
+          <w:rFonts w:hint="eastAsia"/>
+        </w:rPr>
+        <w:t>하기</w:t>
+      </w:r>
+    </w:p>
+    <w:p>
+      <w:pPr>
+        <w:pStyle w:val="Heading2"/>
+      </w:pPr>
+      <w:r>
+        <w:rPr>
+          <w:rFonts w:hint="eastAsia"/>
+        </w:rPr>
+        <w:t>추후</w:t>
+      </w:r>
+      <w:r>
+        <w:rPr>
+          <w:rFonts w:hint="eastAsia"/>
+        </w:rPr>
+        <w:t xml:space="preserve"> </w:t>
+      </w:r>
+      <w:r>
+        <w:rPr>
+          <w:rFonts w:hint="eastAsia"/>
+        </w:rPr>
+        <w:t>추가할</w:t>
+      </w:r>
+      <w:r>
+        <w:rPr>
+          <w:rFonts w:hint="eastAsia"/>
+        </w:rPr>
+        <w:t xml:space="preserve"> </w:t>
+      </w:r>
+      <w:r>
+        <w:rPr>
+          <w:rFonts w:hint="eastAsia"/>
+        </w:rPr>
+        <w:t>기능</w:t>
+      </w:r>
+      <w:r>
+        <w:rPr>
+          <w:rFonts w:hint="eastAsia"/>
+        </w:rPr>
+        <w:t xml:space="preserve"> </w:t>
+      </w:r>
+      <w:r>
+        <w:rPr>
+          <w:rFonts w:hint="eastAsia"/>
+        </w:rPr>
+        <w:t>아이디어</w:t>
       </w:r>
     </w:p>
     <w:p>
@@ -1543,9 +1585,81 @@
           <w:ilvl w:val="0"/>
           <w:numId w:val="2"/>
         </w:numPr>
-        <w:rPr>
-          <w:rFonts w:hint="eastAsia"/>
-        </w:rPr>
+      </w:pPr>
+      <w:r>
+        <w:rPr>
+          <w:rFonts w:hint="eastAsia"/>
+        </w:rPr>
+        <w:t>클라우드</w:t>
+      </w:r>
+      <w:r>
+        <w:rPr>
+          <w:rFonts w:hint="eastAsia"/>
+        </w:rPr>
+        <w:t>/</w:t>
+      </w:r>
+      <w:r>
+        <w:rPr>
+          <w:rFonts w:hint="eastAsia"/>
+        </w:rPr>
+        <w:t>웹서버를</w:t>
+      </w:r>
+      <w:r>
+        <w:rPr>
+          <w:rFonts w:hint="eastAsia"/>
+        </w:rPr>
+        <w:t xml:space="preserve"> </w:t>
+      </w:r>
+      <w:r>
+        <w:rPr>
+          <w:rFonts w:hint="eastAsia"/>
+        </w:rPr>
+        <w:t>통한</w:t>
+      </w:r>
+      <w:r>
+        <w:rPr>
+          <w:rFonts w:hint="eastAsia"/>
+        </w:rPr>
+        <w:t xml:space="preserve"> </w:t>
+      </w:r>
+      <w:r>
+        <w:rPr>
+          <w:rFonts w:hint="eastAsia"/>
+        </w:rPr>
+        <w:t>수집</w:t>
+      </w:r>
+      <w:r>
+        <w:rPr>
+          <w:rFonts w:hint="eastAsia"/>
+        </w:rPr>
+        <w:t xml:space="preserve"> </w:t>
+      </w:r>
+      <w:r>
+        <w:rPr>
+          <w:rFonts w:hint="eastAsia"/>
+        </w:rPr>
+        <w:t>정보</w:t>
+      </w:r>
+      <w:r>
+        <w:rPr>
+          <w:rFonts w:hint="eastAsia"/>
+        </w:rPr>
+        <w:t xml:space="preserve"> </w:t>
+      </w:r>
+      <w:r>
+        <w:rPr>
+          <w:rFonts w:hint="eastAsia"/>
+        </w:rPr>
+        <w:t>동기화</w:t>
+      </w:r>
+    </w:p>
+    <w:p>
+      <w:pPr>
+        <w:pStyle w:val="ListParagraph"/>
+        <w:numPr>
+          <w:ilvl w:val="0"/>
+          <w:numId w:val="2"/>
+        </w:numPr>
       </w:pPr>
       <w:r>
         <w:rPr>
@@ -2070,6 +2184,7 @@
     <w:lsdException w:name="HTML Sample" w:semiHidden="1" w:unhideWhenUsed="1"/>
     <w:lsdException w:name="HTML Typewriter" w:semiHidden="1" w:unhideWhenUsed="1"/>
     <w:lsdException w:name="HTML Variable" w:semiHidden="1" w:unhideWhenUsed="1"/>
+    <w:lsdException w:name="Normal Table" w:semiHidden="1" w:unhideWhenUsed="1"/>
     <w:lsdException w:name="annotation subject" w:semiHidden="1" w:unhideWhenUsed="1"/>
     <w:lsdException w:name="No List" w:semiHidden="1" w:unhideWhenUsed="1"/>
     <w:lsdException w:name="Outline List 1" w:semiHidden="1" w:unhideWhenUsed="1"/>
@@ -2116,8 +2231,10 @@
     <w:lsdException w:name="Table Subtle 2" w:semiHidden="1" w:unhideWhenUsed="1"/>
     <w:lsdException w:name="Table Web 1" w:semiHidden="1" w:unhideWhenUsed="1"/>
     <w:lsdException w:name="Table Web 2" w:semiHidden="1" w:unhideWhenUsed="1"/>
+    <w:lsdException w:name="Table Web 3" w:semiHidden="1" w:unhideWhenUsed="1"/>
     <w:lsdException w:name="Balloon Text" w:semiHidden="1" w:unhideWhenUsed="1"/>
     <w:lsdException w:name="Table Grid" w:uiPriority="39"/>
+    <w:lsdException w:name="Table Theme" w:semiHidden="1" w:unhideWhenUsed="1"/>
     <w:lsdException w:name="Placeholder Text" w:semiHidden="1"/>
     <w:lsdException w:name="No Spacing" w:uiPriority="1" w:qFormat="1"/>
     <w:lsdException w:name="Light Shading" w:uiPriority="60"/>

</xml_diff>